<commit_message>
Updating one pager template to note that it is empty
</commit_message>
<xml_diff>
--- a/templates/one-pager-template.docx
+++ b/templates/one-pager-template.docx
@@ -10,6 +10,13 @@
           <w:szCs w:val="24"/>
         </w:rPr>
       </w:pPr>
+      <w:r>
+        <w:rPr>
+          <w:sz w:val="24"/>
+          <w:szCs w:val="24"/>
+        </w:rPr>
+        <w:t>The doc is intentionally blank. The purpose of this template is to use the header and logo above.</w:t>
+      </w:r>
     </w:p>
     <w:sectPr>
       <w:headerReference w:type="even" r:id="rId6"/>

</xml_diff>